<commit_message>
Update docs to reflect C-Team auto-detection
- Network admins now auto-detected by job title (Chief, Ex Dir)
- Updated USER_GUIDE, TECHNICAL_GUIDE, and README
- Regenerated Word documents

Co-Authored-By: Claude Opus 4.5 <noreply@anthropic.com>
</commit_message>
<xml_diff>
--- a/docs/TECHNICAL_GUIDE.docx
+++ b/docs/TECHNICAL_GUIDE.docx
@@ -1329,6 +1329,16 @@
       </w:pPr>
       <w:r>
         <w:t>Adding a Network Admin</w:t>
+      </w:r>
+    </w:p>
+    <w:p>
+      <w:r>
+        <w:t>Note: C-Team members are auto-detected by job title. Anyone with "Chief" or "Ex Dir" in their title automatically gets network admin access - no manual addition needed.</w:t>
+      </w:r>
+    </w:p>
+    <w:p>
+      <w:r>
+        <w:t>For non-C-Team admins (HR/Talent team, etc.):</w:t>
       </w:r>
     </w:p>
     <w:p>

</xml_diff>